<commit_message>
sprint 3 demo presentation
</commit_message>
<xml_diff>
--- a/Individual Project/IP app/Idea development.docx
+++ b/Individual Project/IP app/Idea development.docx
@@ -107,6 +107,26 @@
           </mc:Choice>
           <mc:Fallback>
             <w:t>🌱</w:t>
+          </mc:Fallback>
+        </mc:AlternateContent>
+      </w:r>
+      <w:r>
+        <w:rPr>
+          <mc:AlternateContent>
+            <mc:Choice Requires="w16se">
+              <w:rFonts w:asciiTheme="majorHAnsi" w:eastAsia="Pacifico" w:hAnsiTheme="majorHAnsi" w:cstheme="majorHAnsi"/>
+            </mc:Choice>
+            <mc:Fallback>
+              <w:rFonts w:ascii="Segoe UI Emoji" w:eastAsia="Segoe UI Emoji" w:hAnsi="Segoe UI Emoji" w:cs="Segoe UI Emoji"/>
+            </mc:Fallback>
+          </mc:AlternateContent>
+        </w:rPr>
+        <mc:AlternateContent>
+          <mc:Choice Requires="w16se">
+            <w16se:symEx w16se:font="Segoe UI Emoji" w16se:char="1F47D"/>
+          </mc:Choice>
+          <mc:Fallback>
+            <w:t>👽</w:t>
           </mc:Fallback>
         </mc:AlternateContent>
       </w:r>
@@ -407,6 +427,58 @@
         </w:rPr>
         <w:t>&gt;</w:t>
       </w:r>
+      <w:r>
+        <w:rPr>
+          <w:rFonts w:asciiTheme="majorHAnsi" w:eastAsia="Amatic SC" w:hAnsiTheme="majorHAnsi" w:cstheme="majorHAnsi"/>
+          <w:b/>
+          <w:color w:val="4C1130"/>
+        </w:rPr>
+        <w:t xml:space="preserve"> </w:t>
+      </w:r>
+      <w:r>
+        <w:rPr>
+          <mc:AlternateContent>
+            <mc:Choice Requires="w16se">
+              <w:rFonts w:asciiTheme="majorHAnsi" w:eastAsia="Amatic SC" w:hAnsiTheme="majorHAnsi" w:cstheme="majorHAnsi"/>
+            </mc:Choice>
+            <mc:Fallback>
+              <w:rFonts w:ascii="Segoe UI Emoji" w:eastAsia="Segoe UI Emoji" w:hAnsi="Segoe UI Emoji" w:cs="Segoe UI Emoji"/>
+            </mc:Fallback>
+          </mc:AlternateContent>
+          <w:b/>
+          <w:color w:val="4C1130"/>
+        </w:rPr>
+        <mc:AlternateContent>
+          <mc:Choice Requires="w16se">
+            <w16se:symEx w16se:font="Segoe UI Emoji" w16se:char="1F331"/>
+          </mc:Choice>
+          <mc:Fallback>
+            <w:t>🌱</w:t>
+          </mc:Fallback>
+        </mc:AlternateContent>
+      </w:r>
+      <w:r>
+        <w:rPr>
+          <mc:AlternateContent>
+            <mc:Choice Requires="w16se">
+              <w:rFonts w:asciiTheme="majorHAnsi" w:eastAsia="Amatic SC" w:hAnsiTheme="majorHAnsi" w:cstheme="majorHAnsi"/>
+            </mc:Choice>
+            <mc:Fallback>
+              <w:rFonts w:ascii="Segoe UI Emoji" w:eastAsia="Segoe UI Emoji" w:hAnsi="Segoe UI Emoji" w:cs="Segoe UI Emoji"/>
+            </mc:Fallback>
+          </mc:AlternateContent>
+          <w:b/>
+          <w:color w:val="4C1130"/>
+        </w:rPr>
+        <mc:AlternateContent>
+          <mc:Choice Requires="w16se">
+            <w16se:symEx w16se:font="Segoe UI Emoji" w16se:char="1F47D"/>
+          </mc:Choice>
+          <mc:Fallback>
+            <w:t>👽</w:t>
+          </mc:Fallback>
+        </mc:AlternateContent>
+      </w:r>
     </w:p>
     <w:p>
       <w:pPr>
@@ -462,23 +534,21 @@
           <w:rFonts w:asciiTheme="majorHAnsi" w:eastAsia="Amatic SC" w:hAnsiTheme="majorHAnsi" w:cstheme="majorHAnsi"/>
           <w:bCs/>
         </w:rPr>
-        <w:t xml:space="preserve">i.e., make vegan burger from beans, make vegan cheese from cashews and </w:t>
-      </w:r>
-      <w:proofErr w:type="spellStart"/>
+        <w:t>i.e., make vegan burger from beans, make vegan cheese from cashews and nutri</w:t>
+      </w:r>
       <w:r>
         <w:rPr>
           <w:rFonts w:asciiTheme="majorHAnsi" w:eastAsia="Amatic SC" w:hAnsiTheme="majorHAnsi" w:cstheme="majorHAnsi"/>
           <w:bCs/>
         </w:rPr>
-        <w:t>nutri</w:t>
-      </w:r>
-      <w:proofErr w:type="spellEnd"/>
+        <w:t xml:space="preserve">tional </w:t>
+      </w:r>
       <w:r>
         <w:rPr>
           <w:rFonts w:asciiTheme="majorHAnsi" w:eastAsia="Amatic SC" w:hAnsiTheme="majorHAnsi" w:cstheme="majorHAnsi"/>
           <w:bCs/>
         </w:rPr>
-        <w:t>-yeast etc.</w:t>
+        <w:t>yeast etc.</w:t>
       </w:r>
     </w:p>
     <w:p>
@@ -733,6 +803,40 @@
           <w:rFonts w:asciiTheme="majorHAnsi" w:eastAsia="Pacifico" w:hAnsiTheme="majorHAnsi" w:cstheme="majorHAnsi"/>
         </w:rPr>
         <w:t>Copy in a recipe you want, and the app will highlight non-vegan ingredients in it and offer replacements.</w:t>
+      </w:r>
+    </w:p>
+    <w:p>
+      <w:pPr>
+        <w:numPr>
+          <w:ilvl w:val="1"/>
+          <w:numId w:val="1"/>
+        </w:numPr>
+        <w:rPr>
+          <w:rFonts w:asciiTheme="majorHAnsi" w:eastAsia="Pacifico" w:hAnsiTheme="majorHAnsi" w:cstheme="majorHAnsi"/>
+        </w:rPr>
+      </w:pPr>
+      <w:r>
+        <w:rPr>
+          <w:rFonts w:asciiTheme="majorHAnsi" w:eastAsia="Pacifico" w:hAnsiTheme="majorHAnsi" w:cstheme="majorHAnsi"/>
+        </w:rPr>
+        <w:t>Other users could recommend the replacements</w:t>
+      </w:r>
+    </w:p>
+    <w:p>
+      <w:pPr>
+        <w:numPr>
+          <w:ilvl w:val="1"/>
+          <w:numId w:val="1"/>
+        </w:numPr>
+        <w:rPr>
+          <w:rFonts w:asciiTheme="majorHAnsi" w:eastAsia="Pacifico" w:hAnsiTheme="majorHAnsi" w:cstheme="majorHAnsi"/>
+        </w:rPr>
+      </w:pPr>
+      <w:r>
+        <w:rPr>
+          <w:rFonts w:asciiTheme="majorHAnsi" w:eastAsia="Pacifico" w:hAnsiTheme="majorHAnsi" w:cstheme="majorHAnsi"/>
+        </w:rPr>
+        <w:t>They could be sorted based on popularity</w:t>
       </w:r>
     </w:p>
     <w:p>

</xml_diff>